<commit_message>
Updated resume, added stackoverflow image
</commit_message>
<xml_diff>
--- a/Resume Junio 2016.docx
+++ b/Resume Junio 2016.docx
@@ -129,6 +129,7 @@
           <w:rFonts w:ascii="Times New Roman" w:hAnsi="Times New Roman" w:cs="Times New Roman"/>
         </w:rPr>
       </w:pPr>
+      <w:proofErr w:type="gramStart"/>
       <w:r>
         <w:rPr>
           <w:rFonts w:ascii="Times New Roman" w:hAnsi="Times New Roman" w:cs="Times New Roman"/>
@@ -139,7 +140,14 @@
         <w:rPr>
           <w:rFonts w:ascii="Times New Roman" w:hAnsi="Times New Roman" w:cs="Times New Roman"/>
         </w:rPr>
-        <w:t>. Mathematics Minor.</w:t>
+        <w:t>.</w:t>
+      </w:r>
+      <w:proofErr w:type="gramEnd"/>
+      <w:r>
+        <w:rPr>
+          <w:rFonts w:ascii="Times New Roman" w:hAnsi="Times New Roman" w:cs="Times New Roman"/>
+        </w:rPr>
+        <w:t xml:space="preserve"> Mathematics Minor.</w:t>
       </w:r>
       <w:r>
         <w:rPr>
@@ -239,25 +247,31 @@
           <w:sz w:val="24"/>
           <w:szCs w:val="24"/>
         </w:rPr>
-        <w:t xml:space="preserve">Looking to apply programming skills on a </w:t>
-      </w:r>
-      <w:r>
-        <w:rPr>
-          <w:rFonts w:ascii="Times New Roman" w:hAnsi="Times New Roman" w:cs="Times New Roman"/>
-          <w:sz w:val="24"/>
-          <w:szCs w:val="24"/>
-        </w:rPr>
-        <w:t>full-</w:t>
-      </w:r>
-      <w:bookmarkStart w:id="0" w:name="_GoBack"/>
-      <w:bookmarkEnd w:id="0"/>
-      <w:r>
-        <w:rPr>
-          <w:rFonts w:ascii="Times New Roman" w:hAnsi="Times New Roman" w:cs="Times New Roman"/>
-          <w:sz w:val="24"/>
-          <w:szCs w:val="24"/>
-        </w:rPr>
-        <w:t>time position</w:t>
+        <w:t xml:space="preserve">Looking to apply </w:t>
+      </w:r>
+      <w:r>
+        <w:rPr>
+          <w:rFonts w:ascii="Times New Roman" w:hAnsi="Times New Roman" w:cs="Times New Roman"/>
+          <w:sz w:val="24"/>
+          <w:szCs w:val="24"/>
+        </w:rPr>
+        <w:t xml:space="preserve">my </w:t>
+      </w:r>
+      <w:r>
+        <w:rPr>
+          <w:rFonts w:ascii="Times New Roman" w:hAnsi="Times New Roman" w:cs="Times New Roman"/>
+          <w:sz w:val="24"/>
+          <w:szCs w:val="24"/>
+        </w:rPr>
+        <w:t xml:space="preserve">programming skills on a </w:t>
+      </w:r>
+      <w:r>
+        <w:rPr>
+          <w:rFonts w:ascii="Times New Roman" w:hAnsi="Times New Roman" w:cs="Times New Roman"/>
+          <w:sz w:val="24"/>
+          <w:szCs w:val="24"/>
+        </w:rPr>
+        <w:t>full-time position</w:t>
       </w:r>
       <w:r>
         <w:rPr>
@@ -381,6 +395,41 @@
           <w:szCs w:val="24"/>
         </w:rPr>
         <w:t>Spanish, English and conversational Hebrew.</w:t>
+      </w:r>
+    </w:p>
+    <w:p>
+      <w:pPr>
+        <w:pStyle w:val="BodyText"/>
+        <w:spacing w:after="0"/>
+        <w:rPr>
+          <w:rFonts w:ascii="Times New Roman" w:hAnsi="Times New Roman" w:cs="Times New Roman"/>
+          <w:sz w:val="24"/>
+          <w:szCs w:val="24"/>
+        </w:rPr>
+      </w:pPr>
+      <w:r>
+        <w:rPr>
+          <w:rFonts w:ascii="Times New Roman" w:hAnsi="Times New Roman" w:cs="Times New Roman"/>
+          <w:sz w:val="24"/>
+          <w:szCs w:val="24"/>
+        </w:rPr>
+        <w:t>Website</w:t>
+      </w:r>
+      <w:r>
+        <w:rPr>
+          <w:rFonts w:ascii="Times New Roman" w:hAnsi="Times New Roman" w:cs="Times New Roman"/>
+          <w:sz w:val="24"/>
+          <w:szCs w:val="24"/>
+        </w:rPr>
+        <w:t xml:space="preserve">: </w:t>
+      </w:r>
+      <w:r>
+        <w:rPr>
+          <w:rFonts w:ascii="Times New Roman" w:hAnsi="Times New Roman" w:cs="Times New Roman"/>
+          <w:sz w:val="24"/>
+          <w:szCs w:val="24"/>
+        </w:rPr>
+        <w:t>https://kevinco26.github.io</w:t>
       </w:r>
     </w:p>
     <w:p>
@@ -429,16 +478,6 @@
           <w:szCs w:val="28"/>
         </w:rPr>
       </w:pPr>
-      <w:r>
-        <w:rPr>
-          <w:rFonts w:ascii="Times New Roman" w:hAnsi="Times New Roman" w:cs="Times New Roman"/>
-          <w:b/>
-          <w:i/>
-          <w:sz w:val="28"/>
-          <w:szCs w:val="28"/>
-        </w:rPr>
-        <w:t xml:space="preserve"> </w:t>
-      </w:r>
     </w:p>
     <w:p>
       <w:pPr>
@@ -596,7 +635,14 @@
           <w:rFonts w:ascii="Times New Roman" w:hAnsi="Times New Roman" w:cs="Times New Roman"/>
           <w:szCs w:val="20"/>
         </w:rPr>
-        <w:t>As a side project, developed</w:t>
+        <w:t>D</w:t>
+      </w:r>
+      <w:r>
+        <w:rPr>
+          <w:rFonts w:ascii="Times New Roman" w:hAnsi="Times New Roman" w:cs="Times New Roman"/>
+          <w:szCs w:val="20"/>
+        </w:rPr>
+        <w:t>eveloped</w:t>
       </w:r>
       <w:r>
         <w:rPr>
@@ -624,7 +670,21 @@
           <w:rFonts w:ascii="Times New Roman" w:hAnsi="Times New Roman" w:cs="Times New Roman"/>
           <w:szCs w:val="20"/>
         </w:rPr>
-        <w:t xml:space="preserve"> that would directly communicate with </w:t>
+        <w:t xml:space="preserve"> </w:t>
+      </w:r>
+      <w:r>
+        <w:rPr>
+          <w:rFonts w:ascii="Times New Roman" w:hAnsi="Times New Roman" w:cs="Times New Roman"/>
+          <w:szCs w:val="20"/>
+        </w:rPr>
+        <w:t>to</w:t>
+      </w:r>
+      <w:r>
+        <w:rPr>
+          <w:rFonts w:ascii="Times New Roman" w:hAnsi="Times New Roman" w:cs="Times New Roman"/>
+          <w:szCs w:val="20"/>
+        </w:rPr>
+        <w:t xml:space="preserve"> communicate with </w:t>
       </w:r>
       <w:r>
         <w:rPr>
@@ -666,41 +726,98 @@
           <w:rFonts w:ascii="Times New Roman" w:hAnsi="Times New Roman" w:cs="Times New Roman"/>
           <w:szCs w:val="20"/>
         </w:rPr>
-        <w:t xml:space="preserve">Other important phases of the projects to be completed include working with Scala and Spark streaming jobs as well as adding features to existing code that will help save time and quickly determine performance </w:t>
-      </w:r>
-      <w:r>
-        <w:rPr>
-          <w:rFonts w:ascii="Times New Roman" w:hAnsi="Times New Roman" w:cs="Times New Roman"/>
-          <w:szCs w:val="20"/>
-        </w:rPr>
-        <w:t xml:space="preserve">of servers </w:t>
-      </w:r>
-      <w:r>
-        <w:rPr>
-          <w:rFonts w:ascii="Times New Roman" w:hAnsi="Times New Roman" w:cs="Times New Roman"/>
-          <w:szCs w:val="20"/>
-        </w:rPr>
-        <w:t>on a production level.</w:t>
-      </w:r>
-    </w:p>
-    <w:p>
-      <w:pPr>
-        <w:pStyle w:val="BodyText"/>
+        <w:t xml:space="preserve">In progress, </w:t>
+      </w:r>
+      <w:r>
+        <w:rPr>
+          <w:rFonts w:ascii="Times New Roman" w:hAnsi="Times New Roman" w:cs="Times New Roman"/>
+          <w:szCs w:val="20"/>
+        </w:rPr>
+        <w:t>work with Scala and Spark streaming jobs</w:t>
+      </w:r>
+      <w:r>
+        <w:rPr>
+          <w:rFonts w:ascii="Times New Roman" w:hAnsi="Times New Roman" w:cs="Times New Roman"/>
+          <w:szCs w:val="20"/>
+        </w:rPr>
+        <w:t>. Export important Kafka metadata to Geneva (a company’s internal portal for visualization of data) using charts and trend lines to further understand performance.</w:t>
+      </w:r>
+      <w:bookmarkStart w:id="0" w:name="_GoBack"/>
+      <w:bookmarkEnd w:id="0"/>
+    </w:p>
+    <w:p>
+      <w:pPr>
+        <w:pStyle w:val="BodyText"/>
+        <w:numPr>
+          <w:ilvl w:val="1"/>
+          <w:numId w:val="8"/>
+        </w:numPr>
         <w:spacing w:after="0"/>
         <w:rPr>
           <w:rFonts w:ascii="Times New Roman" w:hAnsi="Times New Roman" w:cs="Times New Roman"/>
-          <w:b/>
-          <w:szCs w:val="20"/>
-        </w:rPr>
-      </w:pPr>
-      <w:r>
-        <w:rPr>
-          <w:rFonts w:ascii="Times New Roman" w:hAnsi="Times New Roman" w:cs="Times New Roman"/>
-          <w:i/>
-          <w:sz w:val="24"/>
-          <w:szCs w:val="24"/>
-        </w:rPr>
-        <w:t xml:space="preserve">Software Developer Intern – LiveItU   </w:t>
+          <w:szCs w:val="20"/>
+        </w:rPr>
+      </w:pPr>
+      <w:r>
+        <w:rPr>
+          <w:rFonts w:ascii="Times New Roman" w:hAnsi="Times New Roman" w:cs="Times New Roman"/>
+          <w:szCs w:val="20"/>
+        </w:rPr>
+        <w:t xml:space="preserve">Technologies </w:t>
+      </w:r>
+      <w:r>
+        <w:rPr>
+          <w:rFonts w:ascii="Times New Roman" w:hAnsi="Times New Roman" w:cs="Times New Roman"/>
+          <w:szCs w:val="20"/>
+        </w:rPr>
+        <w:t>applied</w:t>
+      </w:r>
+      <w:r>
+        <w:rPr>
+          <w:rFonts w:ascii="Times New Roman" w:hAnsi="Times New Roman" w:cs="Times New Roman"/>
+          <w:szCs w:val="20"/>
+        </w:rPr>
+        <w:t>: C#, Scala, Cassandra, Spark, Kafka, NodeJS, HTML.</w:t>
+      </w:r>
+    </w:p>
+    <w:p>
+      <w:pPr>
+        <w:pStyle w:val="BodyText"/>
+        <w:spacing w:after="0"/>
+        <w:rPr>
+          <w:rFonts w:ascii="Times New Roman" w:hAnsi="Times New Roman" w:cs="Times New Roman"/>
+          <w:b/>
+          <w:szCs w:val="20"/>
+        </w:rPr>
+      </w:pPr>
+      <w:r>
+        <w:rPr>
+          <w:rFonts w:ascii="Times New Roman" w:hAnsi="Times New Roman" w:cs="Times New Roman"/>
+          <w:i/>
+          <w:sz w:val="24"/>
+          <w:szCs w:val="24"/>
+        </w:rPr>
+        <w:t xml:space="preserve">Software Developer Intern – </w:t>
+      </w:r>
+      <w:proofErr w:type="spellStart"/>
+      <w:r>
+        <w:rPr>
+          <w:rFonts w:ascii="Times New Roman" w:hAnsi="Times New Roman" w:cs="Times New Roman"/>
+          <w:i/>
+          <w:sz w:val="24"/>
+          <w:szCs w:val="24"/>
+        </w:rPr>
+        <w:t>LiveItU</w:t>
+      </w:r>
+      <w:proofErr w:type="spellEnd"/>
+      <w:r>
+        <w:rPr>
+          <w:rFonts w:ascii="Times New Roman" w:hAnsi="Times New Roman" w:cs="Times New Roman"/>
+          <w:i/>
+          <w:sz w:val="24"/>
+          <w:szCs w:val="24"/>
+        </w:rPr>
+        <w:t xml:space="preserve">   </w:t>
       </w:r>
       <w:r>
         <w:rPr>
@@ -809,7 +926,21 @@
           <w:rFonts w:ascii="Times New Roman" w:hAnsi="Times New Roman" w:cs="Times New Roman"/>
           <w:szCs w:val="20"/>
         </w:rPr>
-        <w:t>Startup that helps students build an online portfolio to showcase their skills and experiences for future job opportunities.</w:t>
+        <w:t xml:space="preserve">Startup </w:t>
+      </w:r>
+      <w:r>
+        <w:rPr>
+          <w:rFonts w:ascii="Times New Roman" w:hAnsi="Times New Roman" w:cs="Times New Roman"/>
+          <w:szCs w:val="20"/>
+        </w:rPr>
+        <w:t xml:space="preserve">to </w:t>
+      </w:r>
+      <w:r>
+        <w:rPr>
+          <w:rFonts w:ascii="Times New Roman" w:hAnsi="Times New Roman" w:cs="Times New Roman"/>
+          <w:szCs w:val="20"/>
+        </w:rPr>
+        <w:t>help students build an online portfolio to showcase their skills and experiences for future job opportunities.</w:t>
       </w:r>
     </w:p>
     <w:p>
@@ -921,6 +1052,44 @@
     <w:p>
       <w:pPr>
         <w:pStyle w:val="BodyText"/>
+        <w:numPr>
+          <w:ilvl w:val="1"/>
+          <w:numId w:val="7"/>
+        </w:numPr>
+        <w:spacing w:after="0"/>
+        <w:rPr>
+          <w:rFonts w:ascii="Times New Roman" w:hAnsi="Times New Roman" w:cs="Times New Roman"/>
+          <w:b/>
+          <w:szCs w:val="20"/>
+        </w:rPr>
+      </w:pPr>
+      <w:r>
+        <w:rPr>
+          <w:rFonts w:ascii="Times New Roman" w:hAnsi="Times New Roman" w:cs="Times New Roman"/>
+          <w:szCs w:val="20"/>
+        </w:rPr>
+        <w:t xml:space="preserve">Technologies applied: HTML, Javascript, Bootstrap, PHP, AJAX, </w:t>
+      </w:r>
+      <w:proofErr w:type="gramStart"/>
+      <w:r>
+        <w:rPr>
+          <w:rFonts w:ascii="Times New Roman" w:hAnsi="Times New Roman" w:cs="Times New Roman"/>
+          <w:szCs w:val="20"/>
+        </w:rPr>
+        <w:t>MYSQL</w:t>
+      </w:r>
+      <w:proofErr w:type="gramEnd"/>
+      <w:r>
+        <w:rPr>
+          <w:rFonts w:ascii="Times New Roman" w:hAnsi="Times New Roman" w:cs="Times New Roman"/>
+          <w:szCs w:val="20"/>
+        </w:rPr>
+        <w:t>.</w:t>
+      </w:r>
+    </w:p>
+    <w:p>
+      <w:pPr>
+        <w:pStyle w:val="BodyText"/>
         <w:spacing w:after="0"/>
         <w:rPr>
           <w:rFonts w:ascii="Times New Roman" w:hAnsi="Times New Roman" w:cs="Times New Roman"/>
@@ -1071,7 +1240,27 @@
           <w:szCs w:val="20"/>
           <w:lang w:eastAsia="ja-JP"/>
         </w:rPr>
-        <w:t>First website implemented connected the html to a SQL server using java servlets. Data would be stored in a database.</w:t>
+        <w:t xml:space="preserve">First website implemented connected the </w:t>
+      </w:r>
+      <w:r>
+        <w:rPr>
+          <w:rFonts w:ascii="Times New Roman" w:hAnsi="Times New Roman" w:cs="Times New Roman"/>
+          <w:iCs/>
+          <w:color w:val="1A1A1A"/>
+          <w:szCs w:val="20"/>
+          <w:lang w:eastAsia="ja-JP"/>
+        </w:rPr>
+        <w:t xml:space="preserve">HTML </w:t>
+      </w:r>
+      <w:r>
+        <w:rPr>
+          <w:rFonts w:ascii="Times New Roman" w:hAnsi="Times New Roman" w:cs="Times New Roman"/>
+          <w:iCs/>
+          <w:color w:val="1A1A1A"/>
+          <w:szCs w:val="20"/>
+          <w:lang w:eastAsia="ja-JP"/>
+        </w:rPr>
+        <w:t>to a SQL server using java servlets. Data stored in a database.</w:t>
       </w:r>
     </w:p>
     <w:p>
@@ -1128,7 +1317,7 @@
           <w:szCs w:val="20"/>
           <w:lang w:eastAsia="ja-JP"/>
         </w:rPr>
-        <w:t>Used tomcat as a local webserver for testing purposes and Datapower to host the entire project on the company’s network.</w:t>
+        <w:t>Used tomcat as a local webserver for testing purposes and Datapower to host the project on the company’s network.</w:t>
       </w:r>
     </w:p>
     <w:p>
@@ -1186,7 +1375,37 @@
           <w:szCs w:val="20"/>
           <w:lang w:eastAsia="ja-JP"/>
         </w:rPr>
-        <w:t>Technologies applied: JavaScript, HTML, JQuery, Bootstrap, SQL, Ajax, Tomcat, Datapower.</w:t>
+        <w:t>Technologies applied: JavaScript, HTML, JQuer</w:t>
+      </w:r>
+      <w:r>
+        <w:rPr>
+          <w:rFonts w:ascii="Times New Roman" w:hAnsi="Times New Roman" w:cs="Times New Roman"/>
+          <w:iCs/>
+          <w:color w:val="1A1A1A"/>
+          <w:szCs w:val="20"/>
+          <w:lang w:eastAsia="ja-JP"/>
+        </w:rPr>
+        <w:t xml:space="preserve">y, </w:t>
+      </w:r>
+      <w:r>
+        <w:rPr>
+          <w:rFonts w:ascii="Times New Roman" w:hAnsi="Times New Roman" w:cs="Times New Roman"/>
+          <w:iCs/>
+          <w:color w:val="1A1A1A"/>
+          <w:szCs w:val="20"/>
+          <w:lang w:eastAsia="ja-JP"/>
+        </w:rPr>
+        <w:t>Bootstrap, SQL, Ajax, Tomcat,</w:t>
+      </w:r>
+      <w:r>
+        <w:rPr>
+          <w:rFonts w:ascii="Times New Roman" w:hAnsi="Times New Roman" w:cs="Times New Roman"/>
+          <w:iCs/>
+          <w:color w:val="1A1A1A"/>
+          <w:szCs w:val="20"/>
+          <w:lang w:eastAsia="ja-JP"/>
+        </w:rPr>
+        <w:t xml:space="preserve"> Datapower.</w:t>
       </w:r>
     </w:p>
     <w:p>
@@ -1359,6 +1578,53 @@
           <w:szCs w:val="20"/>
           <w:lang w:eastAsia="ja-JP"/>
         </w:rPr>
+        <w:t xml:space="preserve">Worked with Qlikview, </w:t>
+      </w:r>
+      <w:r>
+        <w:rPr>
+          <w:rFonts w:ascii="Times New Roman" w:hAnsi="Times New Roman" w:cs="Times New Roman"/>
+          <w:iCs/>
+          <w:color w:val="1A1A1A"/>
+          <w:szCs w:val="20"/>
+          <w:lang w:eastAsia="ja-JP"/>
+        </w:rPr>
+        <w:t>applications to create visual dashboards with data imported from excel</w:t>
+      </w:r>
+      <w:r>
+        <w:rPr>
+          <w:rFonts w:ascii="Times New Roman" w:hAnsi="Times New Roman" w:cs="Times New Roman"/>
+          <w:iCs/>
+          <w:color w:val="1A1A1A"/>
+          <w:szCs w:val="20"/>
+          <w:lang w:eastAsia="ja-JP"/>
+        </w:rPr>
+        <w:t>, SAP Business Objects, etc.</w:t>
+      </w:r>
+    </w:p>
+    <w:p>
+      <w:pPr>
+        <w:pStyle w:val="BodyText"/>
+        <w:numPr>
+          <w:ilvl w:val="0"/>
+          <w:numId w:val="5"/>
+        </w:numPr>
+        <w:spacing w:after="0"/>
+        <w:rPr>
+          <w:rFonts w:ascii="Times New Roman" w:hAnsi="Times New Roman" w:cs="Times New Roman"/>
+          <w:iCs/>
+          <w:color w:val="1A1A1A"/>
+          <w:szCs w:val="20"/>
+          <w:lang w:eastAsia="ja-JP"/>
+        </w:rPr>
+      </w:pPr>
+      <w:r>
+        <w:rPr>
+          <w:rFonts w:ascii="Times New Roman" w:hAnsi="Times New Roman" w:cs="Times New Roman"/>
+          <w:iCs/>
+          <w:color w:val="1A1A1A"/>
+          <w:szCs w:val="20"/>
+          <w:lang w:eastAsia="ja-JP"/>
+        </w:rPr>
         <w:t>Responsibilities included: Importing data from SAP Business Objects to Qlikview, exporting data from Qlikview to Excel, displaying data on Qlikview in an organized and professional format.</w:t>
       </w:r>
     </w:p>
@@ -1386,7 +1652,49 @@
           <w:szCs w:val="20"/>
           <w:lang w:eastAsia="ja-JP"/>
         </w:rPr>
-        <w:t>Technologies applied: SAP Business Objects, Qlikview, VBA.</w:t>
+        <w:t>Technologies applied: SAP Business Objects, Qlikview,</w:t>
+      </w:r>
+      <w:r>
+        <w:rPr>
+          <w:rFonts w:ascii="Times New Roman" w:hAnsi="Times New Roman" w:cs="Times New Roman"/>
+          <w:iCs/>
+          <w:color w:val="1A1A1A"/>
+          <w:szCs w:val="20"/>
+          <w:lang w:eastAsia="ja-JP"/>
+        </w:rPr>
+        <w:t xml:space="preserve"> </w:t>
+      </w:r>
+      <w:proofErr w:type="gramStart"/>
+      <w:r>
+        <w:rPr>
+          <w:rFonts w:ascii="Times New Roman" w:hAnsi="Times New Roman" w:cs="Times New Roman"/>
+          <w:iCs/>
+          <w:color w:val="1A1A1A"/>
+          <w:szCs w:val="20"/>
+          <w:lang w:eastAsia="ja-JP"/>
+        </w:rPr>
+        <w:t>Visual</w:t>
+      </w:r>
+      <w:proofErr w:type="gramEnd"/>
+      <w:r>
+        <w:rPr>
+          <w:rFonts w:ascii="Times New Roman" w:hAnsi="Times New Roman" w:cs="Times New Roman"/>
+          <w:iCs/>
+          <w:color w:val="1A1A1A"/>
+          <w:szCs w:val="20"/>
+          <w:lang w:eastAsia="ja-JP"/>
+        </w:rPr>
+        <w:t xml:space="preserve"> Basic</w:t>
+      </w:r>
+      <w:r>
+        <w:rPr>
+          <w:rFonts w:ascii="Times New Roman" w:hAnsi="Times New Roman" w:cs="Times New Roman"/>
+          <w:iCs/>
+          <w:color w:val="1A1A1A"/>
+          <w:szCs w:val="20"/>
+          <w:lang w:eastAsia="ja-JP"/>
+        </w:rPr>
+        <w:t>.</w:t>
       </w:r>
     </w:p>
     <w:p>
@@ -1587,7 +1895,49 @@
           <w:szCs w:val="20"/>
           <w:lang w:eastAsia="ja-JP"/>
         </w:rPr>
-        <w:t>Implemented network functionality with socket programing. Sent requests to server where printer options (turning on, moving etc.) would be implemented, and received responses from the server for further use. Gained a better understanding on sent and received network packets by analyzing them with Wireshark</w:t>
+        <w:t>Implemented network functi</w:t>
+      </w:r>
+      <w:r>
+        <w:rPr>
+          <w:rFonts w:ascii="Times New Roman" w:hAnsi="Times New Roman" w:cs="Times New Roman"/>
+          <w:iCs/>
+          <w:color w:val="1A1A1A"/>
+          <w:szCs w:val="20"/>
+          <w:lang w:eastAsia="ja-JP"/>
+        </w:rPr>
+        <w:t xml:space="preserve">onality with socket programing. </w:t>
+      </w:r>
+      <w:r>
+        <w:rPr>
+          <w:rFonts w:ascii="Times New Roman" w:hAnsi="Times New Roman" w:cs="Times New Roman"/>
+          <w:iCs/>
+          <w:color w:val="1A1A1A"/>
+          <w:szCs w:val="20"/>
+          <w:lang w:eastAsia="ja-JP"/>
+        </w:rPr>
+        <w:t xml:space="preserve">Gained a better understanding on sent and received network packets by analyzing them with </w:t>
+      </w:r>
+      <w:proofErr w:type="spellStart"/>
+      <w:r>
+        <w:rPr>
+          <w:rFonts w:ascii="Times New Roman" w:hAnsi="Times New Roman" w:cs="Times New Roman"/>
+          <w:iCs/>
+          <w:color w:val="1A1A1A"/>
+          <w:szCs w:val="20"/>
+          <w:lang w:eastAsia="ja-JP"/>
+        </w:rPr>
+        <w:t>Wireshark</w:t>
+      </w:r>
+      <w:proofErr w:type="spellEnd"/>
+      <w:r>
+        <w:rPr>
+          <w:rFonts w:ascii="Times New Roman" w:hAnsi="Times New Roman" w:cs="Times New Roman"/>
+          <w:iCs/>
+          <w:color w:val="1A1A1A"/>
+          <w:szCs w:val="20"/>
+          <w:lang w:eastAsia="ja-JP"/>
+        </w:rPr>
+        <w:t>.</w:t>
       </w:r>
     </w:p>
     <w:p>
@@ -1614,33 +1964,121 @@
           <w:szCs w:val="20"/>
           <w:lang w:eastAsia="ja-JP"/>
         </w:rPr>
-        <w:t>Efficiency was important; program ran under 8 seconds while average running time was 5 minutes.</w:t>
-      </w:r>
-    </w:p>
-    <w:p>
-      <w:pPr>
-        <w:pStyle w:val="BodyText"/>
+        <w:t xml:space="preserve">Performance </w:t>
+      </w:r>
+      <w:r>
+        <w:rPr>
+          <w:rFonts w:ascii="Times New Roman" w:hAnsi="Times New Roman" w:cs="Times New Roman"/>
+          <w:iCs/>
+          <w:color w:val="1A1A1A"/>
+          <w:szCs w:val="20"/>
+          <w:lang w:eastAsia="ja-JP"/>
+        </w:rPr>
+        <w:t>was important; program ran under 8 seconds while average running time was 5 minutes.</w:t>
+      </w:r>
+    </w:p>
+    <w:p>
+      <w:pPr>
+        <w:pStyle w:val="BodyText"/>
+        <w:numPr>
+          <w:ilvl w:val="1"/>
+          <w:numId w:val="5"/>
+        </w:numPr>
         <w:spacing w:after="0"/>
         <w:rPr>
           <w:rFonts w:ascii="Times New Roman" w:hAnsi="Times New Roman" w:cs="Times New Roman"/>
-          <w:b/>
-          <w:iCs/>
-          <w:color w:val="1A1A1A"/>
-          <w:szCs w:val="20"/>
-          <w:lang w:eastAsia="ja-JP"/>
-        </w:rPr>
-      </w:pPr>
-      <w:r>
-        <w:rPr>
-          <w:rFonts w:ascii="Times New Roman" w:hAnsi="Times New Roman" w:cs="Times New Roman"/>
-          <w:i/>
-          <w:iCs/>
-          <w:color w:val="1A1A1A"/>
-          <w:sz w:val="24"/>
-          <w:szCs w:val="24"/>
-          <w:lang w:eastAsia="ja-JP"/>
-        </w:rPr>
-        <w:t>GoogleJump Mentorship Program</w:t>
+          <w:iCs/>
+          <w:color w:val="1A1A1A"/>
+          <w:szCs w:val="20"/>
+          <w:lang w:eastAsia="ja-JP"/>
+        </w:rPr>
+      </w:pPr>
+      <w:r>
+        <w:rPr>
+          <w:rFonts w:ascii="Times New Roman" w:hAnsi="Times New Roman" w:cs="Times New Roman"/>
+          <w:iCs/>
+          <w:color w:val="1A1A1A"/>
+          <w:szCs w:val="20"/>
+          <w:lang w:eastAsia="ja-JP"/>
+        </w:rPr>
+        <w:t xml:space="preserve">Technologies applied: C, </w:t>
+      </w:r>
+      <w:proofErr w:type="spellStart"/>
+      <w:r>
+        <w:rPr>
+          <w:rFonts w:ascii="Times New Roman" w:hAnsi="Times New Roman" w:cs="Times New Roman"/>
+          <w:iCs/>
+          <w:color w:val="1A1A1A"/>
+          <w:szCs w:val="20"/>
+          <w:lang w:eastAsia="ja-JP"/>
+        </w:rPr>
+        <w:t>Wireshark</w:t>
+      </w:r>
+      <w:proofErr w:type="spellEnd"/>
+      <w:r>
+        <w:rPr>
+          <w:rFonts w:ascii="Times New Roman" w:hAnsi="Times New Roman" w:cs="Times New Roman"/>
+          <w:iCs/>
+          <w:color w:val="1A1A1A"/>
+          <w:szCs w:val="20"/>
+          <w:lang w:eastAsia="ja-JP"/>
+        </w:rPr>
+        <w:t>.</w:t>
+      </w:r>
+    </w:p>
+    <w:p>
+      <w:pPr>
+        <w:pStyle w:val="BodyText"/>
+        <w:spacing w:after="0"/>
+        <w:rPr>
+          <w:rFonts w:ascii="Times New Roman" w:hAnsi="Times New Roman" w:cs="Times New Roman"/>
+          <w:i/>
+          <w:iCs/>
+          <w:color w:val="1A1A1A"/>
+          <w:sz w:val="24"/>
+          <w:szCs w:val="24"/>
+          <w:lang w:eastAsia="ja-JP"/>
+        </w:rPr>
+      </w:pPr>
+    </w:p>
+    <w:p>
+      <w:pPr>
+        <w:pStyle w:val="BodyText"/>
+        <w:spacing w:after="0"/>
+        <w:rPr>
+          <w:rFonts w:ascii="Times New Roman" w:hAnsi="Times New Roman" w:cs="Times New Roman"/>
+          <w:b/>
+          <w:iCs/>
+          <w:color w:val="1A1A1A"/>
+          <w:szCs w:val="20"/>
+          <w:lang w:eastAsia="ja-JP"/>
+        </w:rPr>
+      </w:pPr>
+      <w:proofErr w:type="spellStart"/>
+      <w:r>
+        <w:rPr>
+          <w:rFonts w:ascii="Times New Roman" w:hAnsi="Times New Roman" w:cs="Times New Roman"/>
+          <w:i/>
+          <w:iCs/>
+          <w:color w:val="1A1A1A"/>
+          <w:sz w:val="24"/>
+          <w:szCs w:val="24"/>
+          <w:lang w:eastAsia="ja-JP"/>
+        </w:rPr>
+        <w:t>GoogleJump</w:t>
+      </w:r>
+      <w:proofErr w:type="spellEnd"/>
+      <w:r>
+        <w:rPr>
+          <w:rFonts w:ascii="Times New Roman" w:hAnsi="Times New Roman" w:cs="Times New Roman"/>
+          <w:i/>
+          <w:iCs/>
+          <w:color w:val="1A1A1A"/>
+          <w:sz w:val="24"/>
+          <w:szCs w:val="24"/>
+          <w:lang w:eastAsia="ja-JP"/>
+        </w:rPr>
+        <w:t xml:space="preserve"> Mentorship Program</w:t>
       </w:r>
       <w:r>
         <w:rPr>
@@ -1819,7 +2257,45 @@
           <w:szCs w:val="20"/>
           <w:lang w:eastAsia="ja-JP"/>
         </w:rPr>
-        <w:t>ther teammates and a Google Engineer mentor to build Web A</w:t>
+        <w:t xml:space="preserve">ther teammates and a Google Engineer mentor to build </w:t>
+      </w:r>
+      <w:proofErr w:type="spellStart"/>
+      <w:r>
+        <w:rPr>
+          <w:rFonts w:ascii="Times New Roman" w:hAnsi="Times New Roman" w:cs="Times New Roman"/>
+          <w:color w:val="1A1A1A"/>
+          <w:szCs w:val="20"/>
+          <w:lang w:eastAsia="ja-JP"/>
+        </w:rPr>
+        <w:t>Sonido</w:t>
+      </w:r>
+      <w:proofErr w:type="spellEnd"/>
+      <w:r>
+        <w:rPr>
+          <w:rFonts w:ascii="Times New Roman" w:hAnsi="Times New Roman" w:cs="Times New Roman"/>
+          <w:color w:val="1A1A1A"/>
+          <w:szCs w:val="20"/>
+          <w:lang w:eastAsia="ja-JP"/>
+        </w:rPr>
+        <w:t>: A w</w:t>
+      </w:r>
+      <w:r>
+        <w:rPr>
+          <w:rFonts w:ascii="Times New Roman" w:hAnsi="Times New Roman" w:cs="Times New Roman"/>
+          <w:color w:val="1A1A1A"/>
+          <w:szCs w:val="20"/>
+          <w:lang w:eastAsia="ja-JP"/>
+        </w:rPr>
+        <w:t>e</w:t>
+      </w:r>
+      <w:r>
+        <w:rPr>
+          <w:rFonts w:ascii="Times New Roman" w:hAnsi="Times New Roman" w:cs="Times New Roman"/>
+          <w:color w:val="1A1A1A"/>
+          <w:szCs w:val="20"/>
+          <w:lang w:eastAsia="ja-JP"/>
+        </w:rPr>
+        <w:t>ba</w:t>
       </w:r>
       <w:r>
         <w:rPr>
@@ -1837,7 +2313,34 @@
           <w:szCs w:val="20"/>
           <w:lang w:eastAsia="ja-JP"/>
         </w:rPr>
-        <w:t>heat map for sound.</w:t>
+        <w:t>heat map for sound</w:t>
+      </w:r>
+      <w:r>
+        <w:rPr>
+          <w:rFonts w:ascii="Times New Roman" w:hAnsi="Times New Roman" w:cs="Times New Roman"/>
+          <w:color w:val="1A1A1A"/>
+          <w:szCs w:val="20"/>
+          <w:lang w:eastAsia="ja-JP"/>
+        </w:rPr>
+        <w:t xml:space="preserve">. The user would record sound and the webapp would render it (as </w:t>
+      </w:r>
+      <w:r>
+        <w:rPr>
+          <w:rFonts w:ascii="Times New Roman" w:hAnsi="Times New Roman" w:cs="Times New Roman"/>
+          <w:color w:val="1A1A1A"/>
+          <w:szCs w:val="20"/>
+          <w:lang w:eastAsia="ja-JP"/>
+        </w:rPr>
+        <w:t>heat maps</w:t>
+      </w:r>
+      <w:r>
+        <w:rPr>
+          <w:rFonts w:ascii="Times New Roman" w:hAnsi="Times New Roman" w:cs="Times New Roman"/>
+          <w:color w:val="1A1A1A"/>
+          <w:szCs w:val="20"/>
+          <w:lang w:eastAsia="ja-JP"/>
+        </w:rPr>
+        <w:t xml:space="preserve"> do) on the location recorded depending on the intensity.</w:t>
       </w:r>
     </w:p>
     <w:p>
@@ -1868,16 +2371,16 @@
           <w:szCs w:val="20"/>
           <w:lang w:eastAsia="ja-JP"/>
         </w:rPr>
-        <w:t xml:space="preserve">Created and executed a technical </w:t>
-      </w:r>
-      <w:r>
-        <w:rPr>
-          <w:rFonts w:ascii="Times New Roman" w:hAnsi="Times New Roman" w:cs="Times New Roman"/>
-          <w:color w:val="1A1A1A"/>
-          <w:szCs w:val="20"/>
-          <w:lang w:eastAsia="ja-JP"/>
-        </w:rPr>
-        <w:t>skill development plan.</w:t>
+        <w:t xml:space="preserve">Roles and responsibilities included front-end design. </w:t>
+      </w:r>
+      <w:r>
+        <w:rPr>
+          <w:rFonts w:ascii="Times New Roman" w:hAnsi="Times New Roman" w:cs="Times New Roman"/>
+          <w:color w:val="1A1A1A"/>
+          <w:szCs w:val="20"/>
+          <w:lang w:eastAsia="ja-JP"/>
+        </w:rPr>
+        <w:t>Working with Javascript HTML and some heat maps API to render the sound on the website.</w:t>
       </w:r>
     </w:p>
     <w:p>
@@ -1915,7 +2418,6 @@
         <w:rPr>
           <w:rFonts w:ascii="Times New Roman" w:hAnsi="Times New Roman" w:cs="Times New Roman"/>
         </w:rPr>
-        <w:lastRenderedPageBreak/>
         <w:t>Technologies applied: Google Maps API, HTML, JavaScript, Python, Flask micro framework, Mongo DB.</w:t>
       </w:r>
     </w:p>
@@ -2101,6 +2603,13 @@
         </w:rPr>
         <w:t>file systems.</w:t>
       </w:r>
+      <w:r>
+        <w:rPr>
+          <w:rFonts w:ascii="Times New Roman" w:hAnsi="Times New Roman" w:cs="Times New Roman"/>
+          <w:szCs w:val="20"/>
+        </w:rPr>
+        <w:t xml:space="preserve"> </w:t>
+      </w:r>
     </w:p>
     <w:p>
       <w:pPr>
@@ -2123,14 +2632,14 @@
           <w:rFonts w:ascii="Times New Roman" w:hAnsi="Times New Roman" w:cs="Times New Roman"/>
           <w:szCs w:val="20"/>
         </w:rPr>
-        <w:t xml:space="preserve">Computer Science 443: Network Security. Theory and hands-on course with </w:t>
-      </w:r>
-      <w:r>
-        <w:rPr>
-          <w:rFonts w:ascii="Times New Roman" w:hAnsi="Times New Roman" w:cs="Times New Roman"/>
-          <w:szCs w:val="20"/>
-        </w:rPr>
-        <w:t>subjects</w:t>
+        <w:t xml:space="preserve">Computer Science 443: Network Security. </w:t>
+      </w:r>
+      <w:r>
+        <w:rPr>
+          <w:rFonts w:ascii="Times New Roman" w:hAnsi="Times New Roman" w:cs="Times New Roman"/>
+          <w:szCs w:val="20"/>
+        </w:rPr>
+        <w:t>Subjects</w:t>
       </w:r>
       <w:r>
         <w:rPr>
@@ -2166,6 +2675,13 @@
           <w:szCs w:val="20"/>
         </w:rPr>
         <w:t>s buffer overflows and others.</w:t>
+      </w:r>
+      <w:r>
+        <w:rPr>
+          <w:rFonts w:ascii="Times New Roman" w:hAnsi="Times New Roman" w:cs="Times New Roman"/>
+          <w:szCs w:val="20"/>
+        </w:rPr>
+        <w:t xml:space="preserve"> </w:t>
       </w:r>
     </w:p>
     <w:p>
@@ -2347,7 +2863,23 @@
           <w:rFonts w:ascii="Times New Roman" w:hAnsi="Times New Roman" w:cs="Times New Roman"/>
           <w:szCs w:val="20"/>
         </w:rPr>
-        <w:t xml:space="preserve">Computer Science 221- Object oriented programming with web-based applications. Used Netbeans GUI to develop a “paint app”. Created a scheduling appointment system using </w:t>
+        <w:t xml:space="preserve">Computer Science 221- Object oriented programming with web-based applications. Used </w:t>
+      </w:r>
+      <w:proofErr w:type="spellStart"/>
+      <w:r>
+        <w:rPr>
+          <w:rFonts w:ascii="Times New Roman" w:hAnsi="Times New Roman" w:cs="Times New Roman"/>
+          <w:szCs w:val="20"/>
+        </w:rPr>
+        <w:t>Netbeans</w:t>
+      </w:r>
+      <w:proofErr w:type="spellEnd"/>
+      <w:r>
+        <w:rPr>
+          <w:rFonts w:ascii="Times New Roman" w:hAnsi="Times New Roman" w:cs="Times New Roman"/>
+          <w:szCs w:val="20"/>
+        </w:rPr>
+        <w:t xml:space="preserve"> GUI to develop a “paint app”. Created a scheduling appointment system using </w:t>
       </w:r>
       <w:r>
         <w:rPr>
@@ -2643,12 +3175,15 @@
     <w:p>
       <w:pPr>
         <w:pStyle w:val="BodyText"/>
-        <w:rPr>
-          <w:rFonts w:ascii="Times New Roman" w:hAnsi="Times New Roman" w:cs="Times New Roman"/>
-          <w:b/>
-          <w:i/>
-          <w:sz w:val="28"/>
-          <w:szCs w:val="28"/>
+        <w:numPr>
+          <w:ilvl w:val="0"/>
+          <w:numId w:val="4"/>
+        </w:numPr>
+        <w:spacing w:after="0"/>
+        <w:rPr>
+          <w:rFonts w:ascii="Times New Roman" w:hAnsi="Times New Roman" w:cs="Times New Roman"/>
+          <w:b/>
+          <w:szCs w:val="20"/>
         </w:rPr>
       </w:pPr>
     </w:p>
@@ -2694,15 +3229,175 @@
           <w:szCs w:val="20"/>
           <w:lang w:eastAsia="ja-JP"/>
         </w:rPr>
-        <w:t>Participated in CodePsu. Penn State Hackathon. Teams of 3 gather to solve logic and programming puzzles.</w:t>
-      </w:r>
-      <w:r>
-        <w:rPr>
-          <w:rFonts w:ascii="Times New Roman" w:hAnsi="Times New Roman" w:cs="Times New Roman"/>
-          <w:szCs w:val="20"/>
-          <w:lang w:eastAsia="ja-JP"/>
-        </w:rPr>
-        <w:t xml:space="preserve"> </w:t>
+        <w:t xml:space="preserve">Won </w:t>
+      </w:r>
+      <w:proofErr w:type="spellStart"/>
+      <w:r>
+        <w:rPr>
+          <w:rFonts w:ascii="Times New Roman" w:hAnsi="Times New Roman" w:cs="Times New Roman"/>
+          <w:szCs w:val="20"/>
+          <w:lang w:eastAsia="ja-JP"/>
+        </w:rPr>
+        <w:t>TechHiring</w:t>
+      </w:r>
+      <w:proofErr w:type="spellEnd"/>
+      <w:r>
+        <w:rPr>
+          <w:rFonts w:ascii="Times New Roman" w:hAnsi="Times New Roman" w:cs="Times New Roman"/>
+          <w:szCs w:val="20"/>
+          <w:lang w:eastAsia="ja-JP"/>
+        </w:rPr>
+        <w:t xml:space="preserve"> challenge award on </w:t>
+      </w:r>
+      <w:proofErr w:type="spellStart"/>
+      <w:r>
+        <w:rPr>
+          <w:rFonts w:ascii="Times New Roman" w:hAnsi="Times New Roman" w:cs="Times New Roman"/>
+          <w:szCs w:val="20"/>
+          <w:lang w:eastAsia="ja-JP"/>
+        </w:rPr>
+        <w:t>HackPsu</w:t>
+      </w:r>
+      <w:proofErr w:type="spellEnd"/>
+      <w:r>
+        <w:rPr>
+          <w:rFonts w:ascii="Times New Roman" w:hAnsi="Times New Roman" w:cs="Times New Roman"/>
+          <w:szCs w:val="20"/>
+          <w:lang w:eastAsia="ja-JP"/>
+        </w:rPr>
+        <w:t xml:space="preserve"> (2016) with a team of 4 for creating a web application that facilita</w:t>
+      </w:r>
+      <w:r>
+        <w:rPr>
+          <w:rFonts w:ascii="Times New Roman" w:hAnsi="Times New Roman" w:cs="Times New Roman"/>
+          <w:szCs w:val="20"/>
+          <w:lang w:eastAsia="ja-JP"/>
+        </w:rPr>
+        <w:t>tes hiring technical candidates.</w:t>
+      </w:r>
+    </w:p>
+    <w:p>
+      <w:pPr>
+        <w:pStyle w:val="BodyText"/>
+        <w:numPr>
+          <w:ilvl w:val="1"/>
+          <w:numId w:val="2"/>
+        </w:numPr>
+        <w:spacing w:after="100"/>
+        <w:rPr>
+          <w:rFonts w:ascii="Times New Roman" w:hAnsi="Times New Roman" w:cs="Times New Roman"/>
+          <w:b/>
+          <w:szCs w:val="20"/>
+        </w:rPr>
+      </w:pPr>
+      <w:r>
+        <w:rPr>
+          <w:rFonts w:ascii="Times New Roman" w:hAnsi="Times New Roman" w:cs="Times New Roman"/>
+          <w:szCs w:val="20"/>
+          <w:lang w:eastAsia="ja-JP"/>
+        </w:rPr>
+        <w:t xml:space="preserve">Set up </w:t>
+      </w:r>
+      <w:proofErr w:type="spellStart"/>
+      <w:r>
+        <w:rPr>
+          <w:rFonts w:ascii="Times New Roman" w:hAnsi="Times New Roman" w:cs="Times New Roman"/>
+          <w:szCs w:val="20"/>
+          <w:lang w:eastAsia="ja-JP"/>
+        </w:rPr>
+        <w:t>NodeJs</w:t>
+      </w:r>
+      <w:proofErr w:type="spellEnd"/>
+      <w:r>
+        <w:rPr>
+          <w:rFonts w:ascii="Times New Roman" w:hAnsi="Times New Roman" w:cs="Times New Roman"/>
+          <w:szCs w:val="20"/>
+          <w:lang w:eastAsia="ja-JP"/>
+        </w:rPr>
+        <w:t xml:space="preserve"> server to host backend API to communicate with front-end and Mongo DB. Helped organized the overall architecture, front-end design, and maintained version control on Github (</w:t>
+      </w:r>
+      <w:r>
+        <w:rPr>
+          <w:rFonts w:ascii="Times New Roman" w:hAnsi="Times New Roman" w:cs="Times New Roman"/>
+          <w:szCs w:val="20"/>
+          <w:lang w:eastAsia="ja-JP"/>
+        </w:rPr>
+        <w:t>https://github.com/kevinco26/hackpsu2016</w:t>
+      </w:r>
+      <w:r>
+        <w:rPr>
+          <w:rFonts w:ascii="Times New Roman" w:hAnsi="Times New Roman" w:cs="Times New Roman"/>
+          <w:szCs w:val="20"/>
+          <w:lang w:eastAsia="ja-JP"/>
+        </w:rPr>
+        <w:t>) using pull requests and branches.</w:t>
+      </w:r>
+    </w:p>
+    <w:p>
+      <w:pPr>
+        <w:pStyle w:val="BodyText"/>
+        <w:numPr>
+          <w:ilvl w:val="1"/>
+          <w:numId w:val="2"/>
+        </w:numPr>
+        <w:spacing w:after="100"/>
+        <w:rPr>
+          <w:rFonts w:ascii="Times New Roman" w:hAnsi="Times New Roman" w:cs="Times New Roman"/>
+          <w:b/>
+          <w:szCs w:val="20"/>
+        </w:rPr>
+      </w:pPr>
+      <w:r>
+        <w:rPr>
+          <w:rFonts w:ascii="Times New Roman" w:hAnsi="Times New Roman" w:cs="Times New Roman"/>
+          <w:szCs w:val="20"/>
+          <w:lang w:eastAsia="ja-JP"/>
+        </w:rPr>
+        <w:t xml:space="preserve">Website portrayed basic profile information but also </w:t>
+      </w:r>
+      <w:proofErr w:type="spellStart"/>
+      <w:r>
+        <w:rPr>
+          <w:rFonts w:ascii="Times New Roman" w:hAnsi="Times New Roman" w:cs="Times New Roman"/>
+          <w:szCs w:val="20"/>
+          <w:lang w:eastAsia="ja-JP"/>
+        </w:rPr>
+        <w:t>Stackoverflow’s</w:t>
+      </w:r>
+      <w:proofErr w:type="spellEnd"/>
+      <w:r>
+        <w:rPr>
+          <w:rFonts w:ascii="Times New Roman" w:hAnsi="Times New Roman" w:cs="Times New Roman"/>
+          <w:szCs w:val="20"/>
+          <w:lang w:eastAsia="ja-JP"/>
+        </w:rPr>
+        <w:t xml:space="preserve"> API as well as </w:t>
+      </w:r>
+      <w:proofErr w:type="spellStart"/>
+      <w:r>
+        <w:rPr>
+          <w:rFonts w:ascii="Times New Roman" w:hAnsi="Times New Roman" w:cs="Times New Roman"/>
+          <w:szCs w:val="20"/>
+          <w:lang w:eastAsia="ja-JP"/>
+        </w:rPr>
+        <w:t>Github’s</w:t>
+      </w:r>
+      <w:proofErr w:type="spellEnd"/>
+      <w:r>
+        <w:rPr>
+          <w:rFonts w:ascii="Times New Roman" w:hAnsi="Times New Roman" w:cs="Times New Roman"/>
+          <w:szCs w:val="20"/>
+          <w:lang w:eastAsia="ja-JP"/>
+        </w:rPr>
+        <w:t xml:space="preserve"> API to retrieve profile data such as reputation, commits, etc</w:t>
+      </w:r>
+      <w:r>
+        <w:rPr>
+          <w:rFonts w:ascii="Times New Roman" w:hAnsi="Times New Roman" w:cs="Times New Roman"/>
+          <w:szCs w:val="20"/>
+          <w:lang w:eastAsia="ja-JP"/>
+        </w:rPr>
+        <w:t>.</w:t>
       </w:r>
     </w:p>
     <w:p>
@@ -2725,7 +3420,55 @@
           <w:szCs w:val="20"/>
           <w:lang w:eastAsia="ja-JP"/>
         </w:rPr>
-        <w:t>Participated in HackPsu. A hackathon tailored to create apps or projects for 24 hours.</w:t>
+        <w:t>Created a web app with node.js that uses socket.io for real time chat.</w:t>
+      </w:r>
+      <w:r>
+        <w:rPr>
+          <w:rFonts w:ascii="Times New Roman" w:hAnsi="Times New Roman" w:cs="Times New Roman"/>
+          <w:szCs w:val="20"/>
+          <w:lang w:eastAsia="ja-JP"/>
+        </w:rPr>
+        <w:tab/>
+      </w:r>
+      <w:r>
+        <w:rPr>
+          <w:rFonts w:ascii="Times New Roman" w:hAnsi="Times New Roman" w:cs="Times New Roman"/>
+          <w:szCs w:val="20"/>
+          <w:lang w:eastAsia="ja-JP"/>
+        </w:rPr>
+        <w:tab/>
+      </w:r>
+      <w:r>
+        <w:rPr>
+          <w:rFonts w:ascii="Times New Roman" w:hAnsi="Times New Roman" w:cs="Times New Roman"/>
+          <w:szCs w:val="20"/>
+          <w:lang w:eastAsia="ja-JP"/>
+        </w:rPr>
+        <w:tab/>
+      </w:r>
+      <w:r>
+        <w:rPr>
+          <w:rFonts w:ascii="Times New Roman" w:hAnsi="Times New Roman" w:cs="Times New Roman"/>
+          <w:szCs w:val="20"/>
+          <w:lang w:eastAsia="ja-JP"/>
+        </w:rPr>
+        <w:tab/>
+      </w:r>
+      <w:r>
+        <w:rPr>
+          <w:rFonts w:ascii="Times New Roman" w:hAnsi="Times New Roman" w:cs="Times New Roman"/>
+          <w:szCs w:val="20"/>
+          <w:lang w:eastAsia="ja-JP"/>
+        </w:rPr>
+        <w:tab/>
+      </w:r>
+      <w:r>
+        <w:rPr>
+          <w:rFonts w:ascii="Times New Roman" w:hAnsi="Times New Roman" w:cs="Times New Roman"/>
+          <w:szCs w:val="20"/>
+          <w:lang w:eastAsia="ja-JP"/>
+        </w:rPr>
+        <w:tab/>
       </w:r>
     </w:p>
     <w:p>
@@ -2748,7 +3491,7 @@
           <w:szCs w:val="20"/>
           <w:lang w:eastAsia="ja-JP"/>
         </w:rPr>
-        <w:t>Started developing an app for the Pebble watch that schedules reminders for people that take medicines very often.</w:t>
+        <w:t>Main idea consists of a chat application for different Penn State classes in which any student can join to a “room” and ask questions about topics not understood in class, or any other help in general. Completely anonymous to let shy users express themselves.</w:t>
       </w:r>
     </w:p>
     <w:p>
@@ -2765,153 +3508,7 @@
           <w:szCs w:val="20"/>
         </w:rPr>
       </w:pPr>
-      <w:r>
-        <w:rPr>
-          <w:rFonts w:ascii="Times New Roman" w:hAnsi="Times New Roman" w:cs="Times New Roman"/>
-          <w:szCs w:val="20"/>
-          <w:lang w:eastAsia="ja-JP"/>
-        </w:rPr>
-        <w:t>Kept the project going and currently working as a side project on my free time.</w:t>
-      </w:r>
-      <w:r>
-        <w:rPr>
-          <w:rFonts w:ascii="Times New Roman" w:hAnsi="Times New Roman" w:cs="Times New Roman"/>
-          <w:szCs w:val="20"/>
-          <w:lang w:eastAsia="ja-JP"/>
-        </w:rPr>
-        <w:tab/>
-      </w:r>
-    </w:p>
-    <w:p>
-      <w:pPr>
-        <w:pStyle w:val="BodyText"/>
-        <w:numPr>
-          <w:ilvl w:val="1"/>
-          <w:numId w:val="2"/>
-        </w:numPr>
-        <w:spacing w:after="100"/>
-        <w:rPr>
-          <w:rFonts w:ascii="Times New Roman" w:hAnsi="Times New Roman" w:cs="Times New Roman"/>
-          <w:b/>
-          <w:szCs w:val="20"/>
-        </w:rPr>
-      </w:pPr>
-      <w:r>
-        <w:rPr>
-          <w:rFonts w:ascii="Times New Roman" w:hAnsi="Times New Roman" w:cs="Times New Roman"/>
-          <w:szCs w:val="20"/>
-          <w:lang w:eastAsia="ja-JP"/>
-        </w:rPr>
-        <w:t>The app generates requests to a webserver containing information such as name of the pills, time and day using Ajax.</w:t>
-      </w:r>
-    </w:p>
-    <w:p>
-      <w:pPr>
-        <w:pStyle w:val="BodyText"/>
-        <w:numPr>
-          <w:ilvl w:val="1"/>
-          <w:numId w:val="2"/>
-        </w:numPr>
-        <w:spacing w:after="100"/>
-        <w:rPr>
-          <w:rFonts w:ascii="Times New Roman" w:hAnsi="Times New Roman" w:cs="Times New Roman"/>
-          <w:b/>
-          <w:szCs w:val="20"/>
-        </w:rPr>
-      </w:pPr>
-      <w:r>
-        <w:rPr>
-          <w:rFonts w:ascii="Times New Roman" w:hAnsi="Times New Roman" w:cs="Times New Roman"/>
-          <w:szCs w:val="20"/>
-          <w:lang w:eastAsia="ja-JP"/>
-        </w:rPr>
-        <w:t>Users send information from an html page to the webserver using express.js and the information is then stored on Mongo DB. When the app makes the requests it will retrieve information for a specific user from the Mongo database.</w:t>
-      </w:r>
-    </w:p>
-    <w:p>
-      <w:pPr>
-        <w:pStyle w:val="BodyText"/>
-        <w:numPr>
-          <w:ilvl w:val="0"/>
-          <w:numId w:val="2"/>
-        </w:numPr>
-        <w:spacing w:after="100"/>
-        <w:rPr>
-          <w:rFonts w:ascii="Times New Roman" w:hAnsi="Times New Roman" w:cs="Times New Roman"/>
-          <w:b/>
-          <w:szCs w:val="20"/>
-        </w:rPr>
-      </w:pPr>
-      <w:r>
-        <w:rPr>
-          <w:rFonts w:ascii="Times New Roman" w:hAnsi="Times New Roman" w:cs="Times New Roman"/>
-          <w:szCs w:val="20"/>
-          <w:lang w:eastAsia="ja-JP"/>
-        </w:rPr>
-        <w:t>Created a web app with node.js that uses socket.io for real time chat.</w:t>
-      </w:r>
-    </w:p>
-    <w:p>
-      <w:pPr>
-        <w:pStyle w:val="BodyText"/>
-        <w:numPr>
-          <w:ilvl w:val="1"/>
-          <w:numId w:val="2"/>
-        </w:numPr>
-        <w:spacing w:after="100"/>
-        <w:rPr>
-          <w:rFonts w:ascii="Times New Roman" w:hAnsi="Times New Roman" w:cs="Times New Roman"/>
-          <w:b/>
-          <w:szCs w:val="20"/>
-        </w:rPr>
-      </w:pPr>
-      <w:r>
-        <w:rPr>
-          <w:rFonts w:ascii="Times New Roman" w:hAnsi="Times New Roman" w:cs="Times New Roman"/>
-          <w:szCs w:val="20"/>
-          <w:lang w:eastAsia="ja-JP"/>
-        </w:rPr>
-        <w:t>First a personal project, hosted code on github, deployed on heroku.</w:t>
-      </w:r>
-    </w:p>
-    <w:p>
-      <w:pPr>
-        <w:pStyle w:val="BodyText"/>
-        <w:numPr>
-          <w:ilvl w:val="1"/>
-          <w:numId w:val="2"/>
-        </w:numPr>
-        <w:spacing w:after="100"/>
-        <w:rPr>
-          <w:rFonts w:ascii="Times New Roman" w:hAnsi="Times New Roman" w:cs="Times New Roman"/>
-          <w:b/>
-          <w:szCs w:val="20"/>
-        </w:rPr>
-      </w:pPr>
-      <w:r>
-        <w:rPr>
-          <w:rFonts w:ascii="Times New Roman" w:hAnsi="Times New Roman" w:cs="Times New Roman"/>
-          <w:szCs w:val="20"/>
-          <w:lang w:eastAsia="ja-JP"/>
-        </w:rPr>
-        <w:t>Main idea consists of a chat application for different PennState classes in which any student can join to a “room” and ask questions about topics not understood in class, or any other help in general. Completely anonymous to let shy users express themselves.</w:t>
-      </w:r>
-    </w:p>
-    <w:p>
-      <w:pPr>
-        <w:pStyle w:val="BodyText"/>
-        <w:numPr>
-          <w:ilvl w:val="1"/>
-          <w:numId w:val="2"/>
-        </w:numPr>
-        <w:spacing w:after="100"/>
-        <w:rPr>
-          <w:rFonts w:ascii="Times New Roman" w:hAnsi="Times New Roman" w:cs="Times New Roman"/>
-          <w:b/>
-          <w:szCs w:val="20"/>
-        </w:rPr>
-      </w:pPr>
-      <w:hyperlink r:id="rId8" w:history="1">
+      <w:hyperlink r:id="rId9" w:history="1">
         <w:r>
           <w:rPr>
             <w:rStyle w:val="Hyperlink"/>
@@ -2927,6 +3524,79 @@
       <w:pPr>
         <w:pStyle w:val="BodyText"/>
         <w:numPr>
+          <w:ilvl w:val="0"/>
+          <w:numId w:val="2"/>
+        </w:numPr>
+        <w:spacing w:after="100"/>
+        <w:rPr>
+          <w:rFonts w:ascii="Times New Roman" w:hAnsi="Times New Roman" w:cs="Times New Roman"/>
+          <w:b/>
+          <w:szCs w:val="20"/>
+        </w:rPr>
+      </w:pPr>
+      <w:r>
+        <w:rPr>
+          <w:rFonts w:ascii="Times New Roman" w:hAnsi="Times New Roman" w:cs="Times New Roman"/>
+          <w:szCs w:val="20"/>
+          <w:lang w:eastAsia="ja-JP"/>
+        </w:rPr>
+        <w:t xml:space="preserve">Participated in </w:t>
+      </w:r>
+      <w:proofErr w:type="spellStart"/>
+      <w:r>
+        <w:rPr>
+          <w:rFonts w:ascii="Times New Roman" w:hAnsi="Times New Roman" w:cs="Times New Roman"/>
+          <w:szCs w:val="20"/>
+          <w:lang w:eastAsia="ja-JP"/>
+        </w:rPr>
+        <w:t>HackPsu</w:t>
+      </w:r>
+      <w:proofErr w:type="spellEnd"/>
+      <w:r>
+        <w:rPr>
+          <w:rFonts w:ascii="Times New Roman" w:hAnsi="Times New Roman" w:cs="Times New Roman"/>
+          <w:szCs w:val="20"/>
+          <w:lang w:eastAsia="ja-JP"/>
+        </w:rPr>
+        <w:t>. A hackathon tailored to create apps or projects for 24 hours.</w:t>
+      </w:r>
+      <w:r>
+        <w:rPr>
+          <w:rFonts w:ascii="Times New Roman" w:hAnsi="Times New Roman" w:cs="Times New Roman"/>
+          <w:szCs w:val="20"/>
+          <w:lang w:eastAsia="ja-JP"/>
+        </w:rPr>
+        <w:tab/>
+      </w:r>
+      <w:r>
+        <w:rPr>
+          <w:rFonts w:ascii="Times New Roman" w:hAnsi="Times New Roman" w:cs="Times New Roman"/>
+          <w:szCs w:val="20"/>
+          <w:lang w:eastAsia="ja-JP"/>
+        </w:rPr>
+        <w:tab/>
+      </w:r>
+      <w:r>
+        <w:rPr>
+          <w:rFonts w:ascii="Times New Roman" w:hAnsi="Times New Roman" w:cs="Times New Roman"/>
+          <w:szCs w:val="20"/>
+          <w:lang w:eastAsia="ja-JP"/>
+        </w:rPr>
+        <w:tab/>
+      </w:r>
+      <w:r>
+        <w:rPr>
+          <w:rFonts w:ascii="Times New Roman" w:hAnsi="Times New Roman" w:cs="Times New Roman"/>
+          <w:szCs w:val="20"/>
+          <w:lang w:eastAsia="ja-JP"/>
+        </w:rPr>
+        <w:tab/>
+      </w:r>
+    </w:p>
+    <w:p>
+      <w:pPr>
+        <w:pStyle w:val="BodyText"/>
+        <w:numPr>
           <w:ilvl w:val="1"/>
           <w:numId w:val="2"/>
         </w:numPr>
@@ -2943,14 +3613,214 @@
           <w:szCs w:val="20"/>
           <w:lang w:eastAsia="ja-JP"/>
         </w:rPr>
-        <w:t>Still in development, adding new features on a regular basis.</w:t>
-      </w:r>
-    </w:p>
-    <w:p/>
-    <w:p/>
+        <w:t>Developed</w:t>
+      </w:r>
+      <w:r>
+        <w:rPr>
+          <w:rFonts w:ascii="Times New Roman" w:hAnsi="Times New Roman" w:cs="Times New Roman"/>
+          <w:szCs w:val="20"/>
+          <w:lang w:eastAsia="ja-JP"/>
+        </w:rPr>
+        <w:t xml:space="preserve"> an app for the Pebble watch that schedules reminders for people that take medicines very often.</w:t>
+      </w:r>
+    </w:p>
+    <w:p>
+      <w:pPr>
+        <w:pStyle w:val="BodyText"/>
+        <w:numPr>
+          <w:ilvl w:val="1"/>
+          <w:numId w:val="2"/>
+        </w:numPr>
+        <w:spacing w:after="100"/>
+        <w:rPr>
+          <w:rFonts w:ascii="Times New Roman" w:hAnsi="Times New Roman" w:cs="Times New Roman"/>
+          <w:b/>
+          <w:szCs w:val="20"/>
+        </w:rPr>
+      </w:pPr>
+      <w:r>
+        <w:rPr>
+          <w:rFonts w:ascii="Times New Roman" w:hAnsi="Times New Roman" w:cs="Times New Roman"/>
+          <w:szCs w:val="20"/>
+          <w:lang w:eastAsia="ja-JP"/>
+        </w:rPr>
+        <w:t>Continued to enhance the app</w:t>
+      </w:r>
+      <w:r>
+        <w:rPr>
+          <w:rFonts w:ascii="Times New Roman" w:hAnsi="Times New Roman" w:cs="Times New Roman"/>
+          <w:szCs w:val="20"/>
+          <w:lang w:eastAsia="ja-JP"/>
+        </w:rPr>
+        <w:t xml:space="preserve"> as a side project on my free time.</w:t>
+      </w:r>
+      <w:r>
+        <w:rPr>
+          <w:rFonts w:ascii="Times New Roman" w:hAnsi="Times New Roman" w:cs="Times New Roman"/>
+          <w:szCs w:val="20"/>
+          <w:lang w:eastAsia="ja-JP"/>
+        </w:rPr>
+        <w:tab/>
+      </w:r>
+    </w:p>
+    <w:p>
+      <w:pPr>
+        <w:pStyle w:val="BodyText"/>
+        <w:numPr>
+          <w:ilvl w:val="1"/>
+          <w:numId w:val="2"/>
+        </w:numPr>
+        <w:spacing w:after="100"/>
+        <w:rPr>
+          <w:rFonts w:ascii="Times New Roman" w:hAnsi="Times New Roman" w:cs="Times New Roman"/>
+          <w:b/>
+          <w:szCs w:val="20"/>
+        </w:rPr>
+      </w:pPr>
+      <w:r>
+        <w:rPr>
+          <w:rFonts w:ascii="Times New Roman" w:hAnsi="Times New Roman" w:cs="Times New Roman"/>
+          <w:szCs w:val="20"/>
+          <w:lang w:eastAsia="ja-JP"/>
+        </w:rPr>
+        <w:t>The app generates requests to a webserver containing information such as name of the pills, time and day using Ajax.</w:t>
+      </w:r>
+    </w:p>
+    <w:p>
+      <w:pPr>
+        <w:pStyle w:val="BodyText"/>
+        <w:numPr>
+          <w:ilvl w:val="1"/>
+          <w:numId w:val="2"/>
+        </w:numPr>
+        <w:spacing w:after="100"/>
+        <w:rPr>
+          <w:rFonts w:ascii="Times New Roman" w:hAnsi="Times New Roman" w:cs="Times New Roman"/>
+          <w:b/>
+          <w:szCs w:val="20"/>
+        </w:rPr>
+      </w:pPr>
+      <w:r>
+        <w:rPr>
+          <w:rFonts w:ascii="Times New Roman" w:hAnsi="Times New Roman" w:cs="Times New Roman"/>
+          <w:szCs w:val="20"/>
+          <w:lang w:eastAsia="ja-JP"/>
+        </w:rPr>
+        <w:t xml:space="preserve">Users send information from an </w:t>
+      </w:r>
+      <w:r>
+        <w:rPr>
+          <w:rFonts w:ascii="Times New Roman" w:hAnsi="Times New Roman" w:cs="Times New Roman"/>
+          <w:szCs w:val="20"/>
+          <w:lang w:eastAsia="ja-JP"/>
+        </w:rPr>
+        <w:t xml:space="preserve">HTML </w:t>
+      </w:r>
+      <w:r>
+        <w:rPr>
+          <w:rFonts w:ascii="Times New Roman" w:hAnsi="Times New Roman" w:cs="Times New Roman"/>
+          <w:szCs w:val="20"/>
+          <w:lang w:eastAsia="ja-JP"/>
+        </w:rPr>
+        <w:t xml:space="preserve">page to the webserver using express.js and the information is then stored on Mongo DB. </w:t>
+      </w:r>
+    </w:p>
+    <w:p>
+      <w:pPr>
+        <w:pStyle w:val="BodyText"/>
+        <w:numPr>
+          <w:ilvl w:val="0"/>
+          <w:numId w:val="2"/>
+        </w:numPr>
+        <w:spacing w:after="100"/>
+        <w:rPr>
+          <w:rFonts w:ascii="Times New Roman" w:hAnsi="Times New Roman" w:cs="Times New Roman"/>
+          <w:b/>
+          <w:szCs w:val="20"/>
+        </w:rPr>
+      </w:pPr>
+      <w:r>
+        <w:rPr>
+          <w:rFonts w:ascii="Times New Roman" w:hAnsi="Times New Roman" w:cs="Times New Roman"/>
+          <w:szCs w:val="20"/>
+          <w:lang w:eastAsia="ja-JP"/>
+        </w:rPr>
+        <w:t xml:space="preserve">Participated in </w:t>
+      </w:r>
+      <w:proofErr w:type="spellStart"/>
+      <w:r>
+        <w:rPr>
+          <w:rFonts w:ascii="Times New Roman" w:hAnsi="Times New Roman" w:cs="Times New Roman"/>
+          <w:szCs w:val="20"/>
+          <w:lang w:eastAsia="ja-JP"/>
+        </w:rPr>
+        <w:t>CodePsu</w:t>
+      </w:r>
+      <w:proofErr w:type="spellEnd"/>
+      <w:r>
+        <w:rPr>
+          <w:rFonts w:ascii="Times New Roman" w:hAnsi="Times New Roman" w:cs="Times New Roman"/>
+          <w:szCs w:val="20"/>
+          <w:lang w:eastAsia="ja-JP"/>
+        </w:rPr>
+        <w:t>:</w:t>
+      </w:r>
+      <w:r>
+        <w:rPr>
+          <w:rFonts w:ascii="Times New Roman" w:hAnsi="Times New Roman" w:cs="Times New Roman"/>
+          <w:szCs w:val="20"/>
+          <w:lang w:eastAsia="ja-JP"/>
+        </w:rPr>
+        <w:t xml:space="preserve"> Penn State </w:t>
+      </w:r>
+      <w:r>
+        <w:rPr>
+          <w:rFonts w:ascii="Times New Roman" w:hAnsi="Times New Roman" w:cs="Times New Roman"/>
+          <w:szCs w:val="20"/>
+          <w:lang w:eastAsia="ja-JP"/>
+        </w:rPr>
+        <w:t>coding challenge</w:t>
+      </w:r>
+      <w:r>
+        <w:rPr>
+          <w:rFonts w:ascii="Times New Roman" w:hAnsi="Times New Roman" w:cs="Times New Roman"/>
+          <w:szCs w:val="20"/>
+          <w:lang w:eastAsia="ja-JP"/>
+        </w:rPr>
+        <w:t>. Teams of 3 gather to solve logic and programming puzzles.</w:t>
+      </w:r>
+      <w:r>
+        <w:rPr>
+          <w:rFonts w:ascii="Times New Roman" w:hAnsi="Times New Roman" w:cs="Times New Roman"/>
+          <w:szCs w:val="20"/>
+          <w:lang w:eastAsia="ja-JP"/>
+        </w:rPr>
+        <w:t xml:space="preserve"> </w:t>
+      </w:r>
+      <w:r>
+        <w:rPr>
+          <w:rFonts w:ascii="Times New Roman" w:hAnsi="Times New Roman" w:cs="Times New Roman"/>
+          <w:szCs w:val="20"/>
+          <w:lang w:eastAsia="ja-JP"/>
+        </w:rPr>
+        <w:tab/>
+      </w:r>
+    </w:p>
+    <w:p>
+      <w:pPr>
+        <w:pStyle w:val="BodyText"/>
+        <w:spacing w:after="100"/>
+        <w:ind w:left="1440"/>
+        <w:rPr>
+          <w:rFonts w:ascii="Times New Roman" w:hAnsi="Times New Roman" w:cs="Times New Roman"/>
+          <w:b/>
+          <w:szCs w:val="20"/>
+        </w:rPr>
+      </w:pPr>
+    </w:p>
     <w:sectPr>
-      <w:footerReference w:type="default" r:id="rId9"/>
-      <w:headerReference w:type="first" r:id="rId10"/>
+      <w:footerReference w:type="default" r:id="rId10"/>
+      <w:headerReference w:type="first" r:id="rId11"/>
       <w:pgSz w:w="12240" w:h="15840"/>
       <w:pgMar w:top="720" w:right="720" w:bottom="720" w:left="720" w:header="504" w:footer="216" w:gutter="0"/>
       <w:cols w:space="720"/>
@@ -2999,7 +3869,7 @@
       <w:rPr>
         <w:noProof/>
       </w:rPr>
-      <w:t>2</w:t>
+      <w:t>3</w:t>
     </w:r>
     <w:r>
       <w:rPr>
@@ -3042,6 +3912,7 @@
         <w:szCs w:val="40"/>
       </w:rPr>
     </w:pPr>
+    <w:proofErr w:type="spellStart"/>
     <w:r>
       <w:rPr>
         <w:rFonts w:ascii="Times New Roman" w:hAnsi="Times New Roman"/>
@@ -3049,7 +3920,17 @@
         <w:sz w:val="40"/>
         <w:szCs w:val="40"/>
       </w:rPr>
-      <w:t xml:space="preserve">Pinhas Kevin Cohen </w:t>
+      <w:t>Pinhas</w:t>
+    </w:r>
+    <w:proofErr w:type="spellEnd"/>
+    <w:r>
+      <w:rPr>
+        <w:rFonts w:ascii="Times New Roman" w:hAnsi="Times New Roman"/>
+        <w:b/>
+        <w:sz w:val="40"/>
+        <w:szCs w:val="40"/>
+      </w:rPr>
+      <w:t xml:space="preserve"> Kevin Cohen </w:t>
     </w:r>
   </w:p>
   <w:p>
@@ -3069,8 +3950,9 @@
         <w:sz w:val="24"/>
         <w:szCs w:val="24"/>
       </w:rPr>
-      <w:t xml:space="preserve">445 Waupelani Drive Apt. K14, </w:t>
+      <w:t xml:space="preserve">445 </w:t>
     </w:r>
+    <w:proofErr w:type="spellStart"/>
     <w:r>
       <w:rPr>
         <w:rFonts w:ascii="Times New Roman" w:hAnsi="Times New Roman"/>
@@ -3078,7 +3960,17 @@
         <w:sz w:val="24"/>
         <w:szCs w:val="24"/>
       </w:rPr>
-      <w:t>State College, PA 16801</w:t>
+      <w:t>Waupelani</w:t>
+    </w:r>
+    <w:proofErr w:type="spellEnd"/>
+    <w:r>
+      <w:rPr>
+        <w:rFonts w:ascii="Times New Roman" w:hAnsi="Times New Roman"/>
+        <w:b/>
+        <w:sz w:val="24"/>
+        <w:szCs w:val="24"/>
+      </w:rPr>
+      <w:t xml:space="preserve"> Drive Apt. K14, State College, PA 16801</w:t>
     </w:r>
     <w:r>
       <w:rPr>
@@ -3606,7 +4498,7 @@
         <w:rFonts w:ascii="Symbol" w:hAnsi="Symbol" w:hint="default"/>
       </w:rPr>
     </w:lvl>
-    <w:lvl w:ilvl="1" w:tplc="04090003" w:tentative="1">
+    <w:lvl w:ilvl="1" w:tplc="04090003">
       <w:start w:val="1"/>
       <w:numFmt w:val="bullet"/>
       <w:lvlText w:val="o"/>
@@ -4058,7 +4950,7 @@
         <w:rFonts w:ascii="Symbol" w:hAnsi="Symbol" w:hint="default"/>
       </w:rPr>
     </w:lvl>
-    <w:lvl w:ilvl="1" w:tplc="04090003" w:tentative="1">
+    <w:lvl w:ilvl="1" w:tplc="04090003">
       <w:start w:val="1"/>
       <w:numFmt w:val="bullet"/>
       <w:lvlText w:val="o"/>
@@ -4459,6 +5351,97 @@
       <w:szCs w:val="22"/>
     </w:rPr>
   </w:style>
+  <w:style w:type="paragraph" w:styleId="BalloonText">
+    <w:name w:val="Balloon Text"/>
+    <w:basedOn w:val="Normal"/>
+    <w:link w:val="BalloonTextChar"/>
+    <w:uiPriority w:val="99"/>
+    <w:semiHidden/>
+    <w:unhideWhenUsed/>
+    <w:rsid w:val="00082881"/>
+    <w:rPr>
+      <w:rFonts w:ascii="Tahoma" w:hAnsi="Tahoma" w:cs="Tahoma"/>
+      <w:sz w:val="16"/>
+      <w:szCs w:val="16"/>
+    </w:rPr>
+  </w:style>
+  <w:style w:type="character" w:customStyle="1" w:styleId="BalloonTextChar">
+    <w:name w:val="Balloon Text Char"/>
+    <w:basedOn w:val="DefaultParagraphFont"/>
+    <w:link w:val="BalloonText"/>
+    <w:uiPriority w:val="99"/>
+    <w:semiHidden/>
+    <w:rsid w:val="00082881"/>
+    <w:rPr>
+      <w:rFonts w:ascii="Tahoma" w:hAnsi="Tahoma" w:cs="Tahoma"/>
+      <w:sz w:val="16"/>
+      <w:szCs w:val="16"/>
+    </w:rPr>
+  </w:style>
+  <w:style w:type="character" w:styleId="CommentReference">
+    <w:name w:val="annotation reference"/>
+    <w:basedOn w:val="DefaultParagraphFont"/>
+    <w:uiPriority w:val="99"/>
+    <w:semiHidden/>
+    <w:unhideWhenUsed/>
+    <w:rsid w:val="00082881"/>
+    <w:rPr>
+      <w:sz w:val="16"/>
+      <w:szCs w:val="16"/>
+    </w:rPr>
+  </w:style>
+  <w:style w:type="paragraph" w:styleId="CommentText">
+    <w:name w:val="annotation text"/>
+    <w:basedOn w:val="Normal"/>
+    <w:link w:val="CommentTextChar"/>
+    <w:uiPriority w:val="99"/>
+    <w:semiHidden/>
+    <w:unhideWhenUsed/>
+    <w:rsid w:val="00082881"/>
+    <w:rPr>
+      <w:szCs w:val="20"/>
+    </w:rPr>
+  </w:style>
+  <w:style w:type="character" w:customStyle="1" w:styleId="CommentTextChar">
+    <w:name w:val="Comment Text Char"/>
+    <w:basedOn w:val="DefaultParagraphFont"/>
+    <w:link w:val="CommentText"/>
+    <w:uiPriority w:val="99"/>
+    <w:semiHidden/>
+    <w:rsid w:val="00082881"/>
+    <w:rPr>
+      <w:sz w:val="20"/>
+      <w:szCs w:val="20"/>
+    </w:rPr>
+  </w:style>
+  <w:style w:type="paragraph" w:styleId="CommentSubject">
+    <w:name w:val="annotation subject"/>
+    <w:basedOn w:val="CommentText"/>
+    <w:next w:val="CommentText"/>
+    <w:link w:val="CommentSubjectChar"/>
+    <w:uiPriority w:val="99"/>
+    <w:semiHidden/>
+    <w:unhideWhenUsed/>
+    <w:rsid w:val="00082881"/>
+    <w:rPr>
+      <w:b/>
+      <w:bCs/>
+    </w:rPr>
+  </w:style>
+  <w:style w:type="character" w:customStyle="1" w:styleId="CommentSubjectChar">
+    <w:name w:val="Comment Subject Char"/>
+    <w:basedOn w:val="CommentTextChar"/>
+    <w:link w:val="CommentSubject"/>
+    <w:uiPriority w:val="99"/>
+    <w:semiHidden/>
+    <w:rsid w:val="00082881"/>
+    <w:rPr>
+      <w:b/>
+      <w:bCs/>
+      <w:sz w:val="20"/>
+      <w:szCs w:val="20"/>
+    </w:rPr>
+  </w:style>
 </w:styles>
 </file>
 
@@ -4734,6 +5717,97 @@
     <w:rPr>
       <w:sz w:val="20"/>
       <w:szCs w:val="22"/>
+    </w:rPr>
+  </w:style>
+  <w:style w:type="paragraph" w:styleId="BalloonText">
+    <w:name w:val="Balloon Text"/>
+    <w:basedOn w:val="Normal"/>
+    <w:link w:val="BalloonTextChar"/>
+    <w:uiPriority w:val="99"/>
+    <w:semiHidden/>
+    <w:unhideWhenUsed/>
+    <w:rsid w:val="00082881"/>
+    <w:rPr>
+      <w:rFonts w:ascii="Tahoma" w:hAnsi="Tahoma" w:cs="Tahoma"/>
+      <w:sz w:val="16"/>
+      <w:szCs w:val="16"/>
+    </w:rPr>
+  </w:style>
+  <w:style w:type="character" w:customStyle="1" w:styleId="BalloonTextChar">
+    <w:name w:val="Balloon Text Char"/>
+    <w:basedOn w:val="DefaultParagraphFont"/>
+    <w:link w:val="BalloonText"/>
+    <w:uiPriority w:val="99"/>
+    <w:semiHidden/>
+    <w:rsid w:val="00082881"/>
+    <w:rPr>
+      <w:rFonts w:ascii="Tahoma" w:hAnsi="Tahoma" w:cs="Tahoma"/>
+      <w:sz w:val="16"/>
+      <w:szCs w:val="16"/>
+    </w:rPr>
+  </w:style>
+  <w:style w:type="character" w:styleId="CommentReference">
+    <w:name w:val="annotation reference"/>
+    <w:basedOn w:val="DefaultParagraphFont"/>
+    <w:uiPriority w:val="99"/>
+    <w:semiHidden/>
+    <w:unhideWhenUsed/>
+    <w:rsid w:val="00082881"/>
+    <w:rPr>
+      <w:sz w:val="16"/>
+      <w:szCs w:val="16"/>
+    </w:rPr>
+  </w:style>
+  <w:style w:type="paragraph" w:styleId="CommentText">
+    <w:name w:val="annotation text"/>
+    <w:basedOn w:val="Normal"/>
+    <w:link w:val="CommentTextChar"/>
+    <w:uiPriority w:val="99"/>
+    <w:semiHidden/>
+    <w:unhideWhenUsed/>
+    <w:rsid w:val="00082881"/>
+    <w:rPr>
+      <w:szCs w:val="20"/>
+    </w:rPr>
+  </w:style>
+  <w:style w:type="character" w:customStyle="1" w:styleId="CommentTextChar">
+    <w:name w:val="Comment Text Char"/>
+    <w:basedOn w:val="DefaultParagraphFont"/>
+    <w:link w:val="CommentText"/>
+    <w:uiPriority w:val="99"/>
+    <w:semiHidden/>
+    <w:rsid w:val="00082881"/>
+    <w:rPr>
+      <w:sz w:val="20"/>
+      <w:szCs w:val="20"/>
+    </w:rPr>
+  </w:style>
+  <w:style w:type="paragraph" w:styleId="CommentSubject">
+    <w:name w:val="annotation subject"/>
+    <w:basedOn w:val="CommentText"/>
+    <w:next w:val="CommentText"/>
+    <w:link w:val="CommentSubjectChar"/>
+    <w:uiPriority w:val="99"/>
+    <w:semiHidden/>
+    <w:unhideWhenUsed/>
+    <w:rsid w:val="00082881"/>
+    <w:rPr>
+      <w:b/>
+      <w:bCs/>
+    </w:rPr>
+  </w:style>
+  <w:style w:type="character" w:customStyle="1" w:styleId="CommentSubjectChar">
+    <w:name w:val="Comment Subject Char"/>
+    <w:basedOn w:val="CommentTextChar"/>
+    <w:link w:val="CommentSubject"/>
+    <w:uiPriority w:val="99"/>
+    <w:semiHidden/>
+    <w:rsid w:val="00082881"/>
+    <w:rPr>
+      <w:b/>
+      <w:bCs/>
+      <w:sz w:val="20"/>
+      <w:szCs w:val="20"/>
     </w:rPr>
   </w:style>
 </w:styles>
@@ -5057,4 +6131,16 @@
   </a:objectDefaults>
   <a:extraClrSchemeLst/>
 </a:theme>
+</file>
+
+<file path=customXml/item1.xml><?xml version="1.0" encoding="utf-8"?>
+<b:Sources xmlns:b="http://schemas.openxmlformats.org/officeDocument/2006/bibliography" xmlns="http://schemas.openxmlformats.org/officeDocument/2006/bibliography" SelectedStyle="\APA.XSL" StyleName="APA"/>
+</file>
+
+<file path=customXml/itemProps1.xml><?xml version="1.0" encoding="utf-8"?>
+<ds:datastoreItem xmlns:ds="http://schemas.openxmlformats.org/officeDocument/2006/customXml" ds:itemID="{58B704BA-8762-C94F-8220-2729EFC8D54D}">
+  <ds:schemaRefs>
+    <ds:schemaRef ds:uri="http://schemas.openxmlformats.org/officeDocument/2006/bibliography"/>
+  </ds:schemaRefs>
+</ds:datastoreItem>
 </file>
</xml_diff>